<commit_message>
Correccion de taller de etica
</commit_message>
<xml_diff>
--- a/Etica/2)Segundo taller/Guia2.docx
+++ b/Etica/2)Segundo taller/Guia2.docx
@@ -1322,12 +1322,12 @@
             <wp:extent cx="922020" cy="861060"/>
             <wp:effectExtent b="0" l="0" r="0" t="0"/>
             <wp:wrapNone/>
-            <wp:docPr id="49" name="image2.png"/>
+            <wp:docPr id="49" name="image1.png"/>
             <a:graphic>
               <a:graphicData uri="http://schemas.openxmlformats.org/drawingml/2006/picture">
                 <pic:pic>
                   <pic:nvPicPr>
-                    <pic:cNvPr id="0" name="image2.png"/>
+                    <pic:cNvPr id="0" name="image1.png"/>
                     <pic:cNvPicPr preferRelativeResize="0"/>
                   </pic:nvPicPr>
                   <pic:blipFill>
@@ -6607,8 +6607,10 @@
             </w:pPr>
             <w:r>
               <w:rPr>
+                <w:rFonts w:ascii="Arial" w:cs="Arial" w:eastAsia="Arial" w:hAnsi="Arial"/>
                 <w:rtl w:val="0"/>
               </w:rPr>
+              <w:t xml:space="preserve">Crédito para empezar un negocio</w:t>
             </w:r>
           </w:p>
         </w:tc>
@@ -6645,8 +6647,10 @@
             </w:pPr>
             <w:r>
               <w:rPr>
+                <w:rFonts w:ascii="Arial" w:cs="Arial" w:eastAsia="Arial" w:hAnsi="Arial"/>
                 <w:rtl w:val="0"/>
               </w:rPr>
+              <w:t xml:space="preserve">capacitación financiera para el crédito</w:t>
             </w:r>
           </w:p>
         </w:tc>
@@ -6683,8 +6687,10 @@
             </w:pPr>
             <w:r>
               <w:rPr>
+                <w:rFonts w:ascii="Arial" w:cs="Arial" w:eastAsia="Arial" w:hAnsi="Arial"/>
                 <w:rtl w:val="0"/>
               </w:rPr>
+              <w:t xml:space="preserve">Apoyo en el crecimiento de la micro empresa</w:t>
             </w:r>
           </w:p>
         </w:tc>
@@ -6721,8 +6727,10 @@
             </w:pPr>
             <w:r>
               <w:rPr>
+                <w:rFonts w:ascii="Arial" w:cs="Arial" w:eastAsia="Arial" w:hAnsi="Arial"/>
                 <w:rtl w:val="0"/>
               </w:rPr>
+              <w:t xml:space="preserve">Crédito para empresas ya en funcionamiento</w:t>
             </w:r>
           </w:p>
         </w:tc>
@@ -6878,7 +6886,7 @@
     </w:p>
     <w:p>
       <w:pPr>
-        <w:ind w:firstLine="720"/>
+        <w:ind w:left="720" w:firstLine="0"/>
         <w:rPr>
           <w:rFonts w:ascii="Arial" w:cs="Arial" w:eastAsia="Arial" w:hAnsi="Arial"/>
         </w:rPr>
@@ -6890,6 +6898,13 @@
           <w:rtl w:val="0"/>
         </w:rPr>
         <w:t xml:space="preserve">Alessandra Franco: </w:t>
+      </w:r>
+      <w:r>
+        <w:rPr>
+          <w:rFonts w:ascii="Arial" w:cs="Arial" w:eastAsia="Arial" w:hAnsi="Arial"/>
+          <w:rtl w:val="0"/>
+        </w:rPr>
+        <w:t xml:space="preserve">Se desempeña en el sector del microcrédito a micro empresas o empresas en sectores rurales especialmente. </w:t>
       </w:r>
       <w:r>
         <w:rPr>
@@ -7065,8 +7080,10 @@
             </w:pPr>
             <w:r>
               <w:rPr>
+                <w:rFonts w:ascii="Arial" w:cs="Arial" w:eastAsia="Arial" w:hAnsi="Arial"/>
                 <w:rtl w:val="0"/>
               </w:rPr>
+              <w:t xml:space="preserve">Alessandra estudio marketing, sin embargo, tras ver la problemática de los préstamos denegados a los microempresarios en zonas rurales vio la oportunidad, aunque no fuera en su área se interesó por él mismo y desarrolló una idea innovadora que ahora es una gran empresa, el desarrollo personal se ve en salir de su zona de confort e intentar algo nuevo, que consumiría gran tiempo</w:t>
             </w:r>
           </w:p>
         </w:tc>
@@ -7244,6 +7261,62 @@
         <w:keepLines w:val="0"/>
         <w:pageBreakBefore w:val="0"/>
         <w:widowControl w:val="1"/>
+        <w:pBdr>
+          <w:top w:space="0" w:sz="0" w:val="nil"/>
+          <w:left w:space="0" w:sz="0" w:val="nil"/>
+          <w:bottom w:space="0" w:sz="0" w:val="nil"/>
+          <w:right w:space="0" w:sz="0" w:val="nil"/>
+          <w:between w:space="0" w:sz="0" w:val="nil"/>
+        </w:pBdr>
+        <w:shd w:fill="auto" w:val="clear"/>
+        <w:spacing w:after="0" w:before="0" w:line="276" w:lineRule="auto"/>
+        <w:ind w:left="720" w:right="0" w:firstLine="0"/>
+        <w:jc w:val="left"/>
+        <w:rPr>
+          <w:rFonts w:ascii="Arial" w:cs="Arial" w:eastAsia="Arial" w:hAnsi="Arial"/>
+        </w:rPr>
+      </w:pPr>
+      <w:r>
+        <w:rPr>
+          <w:rFonts w:ascii="Arial" w:cs="Arial" w:eastAsia="Arial" w:hAnsi="Arial"/>
+          <w:rtl w:val="0"/>
+        </w:rPr>
+        <w:t xml:space="preserve">El caso de Banco Perola presta un servicio además de crédito como de crecimiento hacia el empresario asesorando sin embargo sin interferir en las decisiones que este toma por su cuenta, ya que es de él la empresa, así crece el sector productivo y el empleo haciendo así el desarrollo comunitario. </w:t>
+      </w:r>
+    </w:p>
+    <w:p>
+      <w:pPr>
+        <w:keepNext w:val="0"/>
+        <w:keepLines w:val="0"/>
+        <w:pageBreakBefore w:val="0"/>
+        <w:widowControl w:val="1"/>
+        <w:pBdr>
+          <w:top w:space="0" w:sz="0" w:val="nil"/>
+          <w:left w:space="0" w:sz="0" w:val="nil"/>
+          <w:bottom w:space="0" w:sz="0" w:val="nil"/>
+          <w:right w:space="0" w:sz="0" w:val="nil"/>
+          <w:between w:space="0" w:sz="0" w:val="nil"/>
+        </w:pBdr>
+        <w:shd w:fill="auto" w:val="clear"/>
+        <w:spacing w:after="0" w:before="0" w:line="276" w:lineRule="auto"/>
+        <w:ind w:left="720" w:right="0" w:firstLine="0"/>
+        <w:jc w:val="left"/>
+        <w:rPr>
+          <w:rFonts w:ascii="Arial" w:cs="Arial" w:eastAsia="Arial" w:hAnsi="Arial"/>
+        </w:rPr>
+      </w:pPr>
+      <w:r>
+        <w:rPr>
+          <w:rtl w:val="0"/>
+        </w:rPr>
+      </w:r>
+    </w:p>
+    <w:p>
+      <w:pPr>
+        <w:keepNext w:val="0"/>
+        <w:keepLines w:val="0"/>
+        <w:pageBreakBefore w:val="0"/>
+        <w:widowControl w:val="1"/>
         <w:numPr>
           <w:ilvl w:val="0"/>
           <w:numId w:val="1"/>
@@ -7372,6 +7445,35 @@
         <w:rPr>
           <w:rtl w:val="0"/>
         </w:rPr>
+      </w:r>
+    </w:p>
+    <w:p>
+      <w:pPr>
+        <w:keepNext w:val="0"/>
+        <w:keepLines w:val="0"/>
+        <w:pageBreakBefore w:val="0"/>
+        <w:widowControl w:val="1"/>
+        <w:pBdr>
+          <w:top w:space="0" w:sz="0" w:val="nil"/>
+          <w:left w:space="0" w:sz="0" w:val="nil"/>
+          <w:bottom w:space="0" w:sz="0" w:val="nil"/>
+          <w:right w:space="0" w:sz="0" w:val="nil"/>
+          <w:between w:space="0" w:sz="0" w:val="nil"/>
+        </w:pBdr>
+        <w:shd w:fill="auto" w:val="clear"/>
+        <w:spacing w:after="0" w:before="0" w:line="276" w:lineRule="auto"/>
+        <w:ind w:left="720" w:right="0" w:firstLine="0"/>
+        <w:jc w:val="left"/>
+        <w:rPr>
+          <w:rFonts w:ascii="Arial" w:cs="Arial" w:eastAsia="Arial" w:hAnsi="Arial"/>
+        </w:rPr>
+      </w:pPr>
+      <w:r>
+        <w:rPr>
+          <w:rFonts w:ascii="Arial" w:cs="Arial" w:eastAsia="Arial" w:hAnsi="Arial"/>
+          <w:rtl w:val="0"/>
+        </w:rPr>
+        <w:t xml:space="preserve">El banco Pérola fue fundado o creado por alguien que estudió otra carrera totalmente diferente a finanzas u algo por el estilo, sin embargo, fue ganadora de un premio en este gremio, eso quiere decir que el banco tuvo un gran impacto, mencionó ello ya que muestra la creatividad que tuvo Allesandra, además del mismo trabajo en equipo tanto de su equipo como de las personas que adquieren el crédito, ya que es un trabajo conjunto que beneficia tanto al empresario como a la comunidad, con soluciones o ayudas hacia el beneficiario.</w:t>
       </w:r>
     </w:p>
     <w:p>
@@ -10096,12 +10198,12 @@
           <wp:extent cx="629920" cy="588645"/>
           <wp:effectExtent b="0" l="0" r="0" t="0"/>
           <wp:wrapNone/>
-          <wp:docPr id="50" name="image1.png"/>
+          <wp:docPr id="50" name="image2.png"/>
           <a:graphic>
             <a:graphicData uri="http://schemas.openxmlformats.org/drawingml/2006/picture">
               <pic:pic>
                 <pic:nvPicPr>
-                  <pic:cNvPr id="0" name="image1.png"/>
+                  <pic:cNvPr id="0" name="image2.png"/>
                   <pic:cNvPicPr preferRelativeResize="0"/>
                 </pic:nvPicPr>
                 <pic:blipFill>
@@ -12778,7 +12880,7 @@
 
 <file path=customXML/item1.xml><?xml version="1.0" encoding="utf-8"?>
 <go:gDocsCustomXmlDataStorage xmlns:go="http://customooxmlschemas.google.com/" xmlns:r="http://schemas.openxmlformats.org/officeDocument/2006/relationships" uri="GoogleDocsCustomDataVersion1">
-  <go:docsCustomData xmlns:go="http://customooxmlschemas.google.com/" roundtripDataSignature="AMtx7mhRYEq9/YSUeN9c8bzsQZG8CRKUOQ==">AMUW2mVEM7rjL/g9OowGouv8gzUq5y23BoPbmvLh5oZTh/EMGZIc41ZN8JOvx9E+6veKUn1/8ZcDf6R7CPw2UpsvnjemDSGlyoSgKx4hMlqiNUUh2axDhJk=</go:docsCustomData>
+  <go:docsCustomData xmlns:go="http://customooxmlschemas.google.com/" roundtripDataSignature="AMtx7mhRYEq9/YSUeN9c8bzsQZG8CRKUOQ==">AMUW2mVwQv1ZqRtupdE4XoovHVizO9FnFWppQvEPGHs7WqjAM0uDTKxfTc2HfcgH4Hkrq1OMGUOvnkzG8AYRAWBs9NOPMfXs/Kv22ljOExPz4gdqAoR2aWo=</go:docsCustomData>
 </go:gDocsCustomXmlDataStorage>
 </file>
 

</xml_diff>